<commit_message>
Them moi rui ro 2
</commit_message>
<xml_diff>
--- a/docs/MyProjectMgnt.docx
+++ b/docs/MyProjectMgnt.docx
@@ -3880,13 +3880,8 @@
       </w:r>
       <w:proofErr w:type="spellEnd"/>
       <w:r>
-        <w:t xml:space="preserve"> </w:t>
-      </w:r>
-      <w:proofErr w:type="spellStart"/>
-      <w:r>
-        <w:t>án</w:t>
-      </w:r>
-      <w:proofErr w:type="spellEnd"/>
+        <w:t xml:space="preserve"> án</w:t>
+      </w:r>
       <w:r>
         <w:t>.</w:t>
       </w:r>
@@ -8313,49 +8308,68 @@
           <w:ilvl w:val="0"/>
           <w:numId w:val="40"/>
         </w:numPr>
-        <w:rPr>
-          <w:i/>
-          <w:iCs/>
-        </w:rPr>
-      </w:pPr>
-      <w:r>
-        <w:rPr>
-          <w:i/>
-          <w:iCs/>
-        </w:rPr>
+      </w:pPr>
+      <w:r>
         <w:t xml:space="preserve">Tên </w:t>
       </w:r>
       <w:proofErr w:type="spellStart"/>
       <w:r>
-        <w:rPr>
-          <w:i/>
-          <w:iCs/>
-        </w:rPr>
         <w:t>rủi</w:t>
       </w:r>
       <w:proofErr w:type="spellEnd"/>
       <w:r>
-        <w:rPr>
-          <w:i/>
-          <w:iCs/>
-        </w:rPr>
-        <w:t xml:space="preserve"> </w:t>
-      </w:r>
-      <w:proofErr w:type="spellStart"/>
-      <w:r>
-        <w:rPr>
-          <w:i/>
-          <w:iCs/>
-        </w:rPr>
+        <w:t xml:space="preserve"> </w:t>
+      </w:r>
+      <w:proofErr w:type="spellStart"/>
+      <w:r>
         <w:t>ro</w:t>
       </w:r>
       <w:proofErr w:type="spellEnd"/>
       <w:r>
-        <w:rPr>
-          <w:i/>
-          <w:iCs/>
-        </w:rPr>
         <w:t xml:space="preserve">: </w:t>
+      </w:r>
+      <w:proofErr w:type="spellStart"/>
+      <w:r>
+        <w:t>không</w:t>
+      </w:r>
+      <w:proofErr w:type="spellEnd"/>
+      <w:r>
+        <w:t xml:space="preserve"> </w:t>
+      </w:r>
+      <w:proofErr w:type="spellStart"/>
+      <w:r>
+        <w:t>th</w:t>
+      </w:r>
+      <w:r>
+        <w:t>ể</w:t>
+      </w:r>
+      <w:proofErr w:type="spellEnd"/>
+      <w:r>
+        <w:t xml:space="preserve"> chụp </w:t>
+      </w:r>
+      <w:proofErr w:type="spellStart"/>
+      <w:r>
+        <w:t>và</w:t>
+      </w:r>
+      <w:proofErr w:type="spellEnd"/>
+      <w:r>
+        <w:t xml:space="preserve"> </w:t>
+      </w:r>
+      <w:proofErr w:type="spellStart"/>
+      <w:r>
+        <w:t>lưu</w:t>
+      </w:r>
+      <w:proofErr w:type="spellEnd"/>
+      <w:r>
+        <w:t xml:space="preserve"> </w:t>
+      </w:r>
+      <w:proofErr w:type="spellStart"/>
+      <w:r>
+        <w:t>màn</w:t>
+      </w:r>
+      <w:proofErr w:type="spellEnd"/>
+      <w:r>
+        <w:t xml:space="preserve"> hình</w:t>
       </w:r>
     </w:p>
     <w:p>
@@ -8365,74 +8379,116 @@
           <w:ilvl w:val="0"/>
           <w:numId w:val="40"/>
         </w:numPr>
-        <w:rPr>
-          <w:i/>
-          <w:iCs/>
-        </w:rPr>
-      </w:pPr>
-      <w:proofErr w:type="spellStart"/>
-      <w:r>
-        <w:rPr>
-          <w:i/>
-          <w:iCs/>
-        </w:rPr>
+      </w:pPr>
+      <w:proofErr w:type="spellStart"/>
+      <w:r>
         <w:t>Mô</w:t>
       </w:r>
       <w:proofErr w:type="spellEnd"/>
       <w:r>
-        <w:rPr>
-          <w:i/>
-          <w:iCs/>
-        </w:rPr>
-        <w:t xml:space="preserve"> </w:t>
-      </w:r>
-      <w:proofErr w:type="spellStart"/>
-      <w:r>
-        <w:rPr>
-          <w:i/>
-          <w:iCs/>
-        </w:rPr>
+        <w:t xml:space="preserve"> </w:t>
+      </w:r>
+      <w:proofErr w:type="spellStart"/>
+      <w:r>
         <w:t>tả</w:t>
       </w:r>
       <w:proofErr w:type="spellEnd"/>
       <w:r>
-        <w:rPr>
-          <w:i/>
-          <w:iCs/>
-        </w:rPr>
-        <w:t xml:space="preserve"> </w:t>
-      </w:r>
-      <w:proofErr w:type="spellStart"/>
-      <w:r>
-        <w:rPr>
-          <w:i/>
-          <w:iCs/>
-        </w:rPr>
+        <w:t xml:space="preserve"> </w:t>
+      </w:r>
+      <w:proofErr w:type="spellStart"/>
+      <w:r>
         <w:t>rủi</w:t>
       </w:r>
       <w:proofErr w:type="spellEnd"/>
       <w:r>
-        <w:rPr>
-          <w:i/>
-          <w:iCs/>
-        </w:rPr>
-        <w:t xml:space="preserve"> </w:t>
-      </w:r>
-      <w:proofErr w:type="spellStart"/>
-      <w:r>
-        <w:rPr>
-          <w:i/>
-          <w:iCs/>
-        </w:rPr>
+        <w:t xml:space="preserve"> </w:t>
+      </w:r>
+      <w:proofErr w:type="spellStart"/>
+      <w:r>
         <w:t>ro</w:t>
       </w:r>
       <w:proofErr w:type="spellEnd"/>
       <w:r>
-        <w:rPr>
-          <w:i/>
-          <w:iCs/>
-        </w:rPr>
         <w:t>:</w:t>
+      </w:r>
+      <w:r>
+        <w:t xml:space="preserve"> </w:t>
+      </w:r>
+      <w:proofErr w:type="spellStart"/>
+      <w:r>
+        <w:t>không</w:t>
+      </w:r>
+      <w:proofErr w:type="spellEnd"/>
+      <w:r>
+        <w:t xml:space="preserve"> </w:t>
+      </w:r>
+      <w:proofErr w:type="spellStart"/>
+      <w:r>
+        <w:t>th</w:t>
+      </w:r>
+      <w:r>
+        <w:t>ể</w:t>
+      </w:r>
+      <w:proofErr w:type="spellEnd"/>
+      <w:r>
+        <w:t xml:space="preserve"> chụp </w:t>
+      </w:r>
+      <w:proofErr w:type="spellStart"/>
+      <w:r>
+        <w:t>và</w:t>
+      </w:r>
+      <w:proofErr w:type="spellEnd"/>
+      <w:r>
+        <w:t xml:space="preserve"> </w:t>
+      </w:r>
+      <w:proofErr w:type="spellStart"/>
+      <w:r>
+        <w:t>lưu</w:t>
+      </w:r>
+      <w:proofErr w:type="spellEnd"/>
+      <w:r>
+        <w:t xml:space="preserve"> </w:t>
+      </w:r>
+      <w:proofErr w:type="spellStart"/>
+      <w:r>
+        <w:t>màn</w:t>
+      </w:r>
+      <w:proofErr w:type="spellEnd"/>
+      <w:r>
+        <w:t xml:space="preserve"> hình </w:t>
+      </w:r>
+      <w:proofErr w:type="spellStart"/>
+      <w:r>
+        <w:t>khi</w:t>
+      </w:r>
+      <w:proofErr w:type="spellEnd"/>
+      <w:r>
+        <w:t xml:space="preserve"> </w:t>
+      </w:r>
+      <w:proofErr w:type="spellStart"/>
+      <w:r>
+        <w:t>đang</w:t>
+      </w:r>
+      <w:proofErr w:type="spellEnd"/>
+      <w:r>
+        <w:t xml:space="preserve"> </w:t>
+      </w:r>
+      <w:proofErr w:type="spellStart"/>
+      <w:r>
+        <w:t>tương</w:t>
+      </w:r>
+      <w:proofErr w:type="spellEnd"/>
+      <w:r>
+        <w:t xml:space="preserve"> </w:t>
+      </w:r>
+      <w:proofErr w:type="spellStart"/>
+      <w:r>
+        <w:t>tác</w:t>
+      </w:r>
+      <w:proofErr w:type="spellEnd"/>
+      <w:r>
+        <w:t xml:space="preserve"> </w:t>
       </w:r>
     </w:p>
     <w:p>
@@ -8442,59 +8498,34 @@
           <w:ilvl w:val="0"/>
           <w:numId w:val="40"/>
         </w:numPr>
-        <w:rPr>
-          <w:i/>
-          <w:iCs/>
-        </w:rPr>
-      </w:pPr>
-      <w:proofErr w:type="spellStart"/>
-      <w:r>
-        <w:rPr>
-          <w:i/>
-          <w:iCs/>
-        </w:rPr>
+      </w:pPr>
+      <w:proofErr w:type="spellStart"/>
+      <w:r>
         <w:lastRenderedPageBreak/>
         <w:t>Xác</w:t>
       </w:r>
       <w:proofErr w:type="spellEnd"/>
       <w:r>
-        <w:rPr>
-          <w:i/>
-          <w:iCs/>
-        </w:rPr>
-        <w:t xml:space="preserve"> </w:t>
-      </w:r>
-      <w:proofErr w:type="spellStart"/>
-      <w:r>
-        <w:rPr>
-          <w:i/>
-          <w:iCs/>
-        </w:rPr>
+        <w:t xml:space="preserve"> </w:t>
+      </w:r>
+      <w:proofErr w:type="spellStart"/>
+      <w:r>
         <w:t>suất</w:t>
       </w:r>
       <w:proofErr w:type="spellEnd"/>
       <w:r>
-        <w:rPr>
-          <w:i/>
-          <w:iCs/>
-        </w:rPr>
-        <w:t xml:space="preserve"> </w:t>
-      </w:r>
-      <w:proofErr w:type="spellStart"/>
-      <w:r>
-        <w:rPr>
-          <w:i/>
-          <w:iCs/>
-        </w:rPr>
+        <w:t xml:space="preserve"> </w:t>
+      </w:r>
+      <w:proofErr w:type="spellStart"/>
+      <w:r>
         <w:t>xảy</w:t>
       </w:r>
       <w:proofErr w:type="spellEnd"/>
       <w:r>
-        <w:rPr>
-          <w:i/>
-          <w:iCs/>
-        </w:rPr>
         <w:t xml:space="preserve"> ra</w:t>
+      </w:r>
+      <w:r>
+        <w:t>: 30%</w:t>
       </w:r>
     </w:p>
     <w:p>
@@ -8504,66 +8535,42 @@
           <w:ilvl w:val="0"/>
           <w:numId w:val="40"/>
         </w:numPr>
-        <w:rPr>
-          <w:i/>
-          <w:iCs/>
-        </w:rPr>
-      </w:pPr>
-      <w:proofErr w:type="spellStart"/>
-      <w:r>
-        <w:rPr>
-          <w:i/>
-          <w:iCs/>
-        </w:rPr>
+      </w:pPr>
+      <w:proofErr w:type="spellStart"/>
+      <w:r>
         <w:t>Mức</w:t>
       </w:r>
       <w:proofErr w:type="spellEnd"/>
       <w:r>
-        <w:rPr>
-          <w:i/>
-          <w:iCs/>
-        </w:rPr>
-        <w:t xml:space="preserve"> </w:t>
-      </w:r>
-      <w:proofErr w:type="spellStart"/>
-      <w:r>
-        <w:rPr>
-          <w:i/>
-          <w:iCs/>
-        </w:rPr>
+        <w:t xml:space="preserve"> </w:t>
+      </w:r>
+      <w:proofErr w:type="spellStart"/>
+      <w:r>
         <w:t>độ</w:t>
       </w:r>
       <w:proofErr w:type="spellEnd"/>
       <w:r>
-        <w:rPr>
-          <w:i/>
-          <w:iCs/>
-        </w:rPr>
-        <w:t xml:space="preserve"> </w:t>
-      </w:r>
-      <w:proofErr w:type="spellStart"/>
-      <w:r>
-        <w:rPr>
-          <w:i/>
-          <w:iCs/>
-        </w:rPr>
+        <w:t xml:space="preserve"> </w:t>
+      </w:r>
+      <w:proofErr w:type="spellStart"/>
+      <w:r>
         <w:t>thiệt</w:t>
       </w:r>
       <w:proofErr w:type="spellEnd"/>
       <w:r>
-        <w:rPr>
-          <w:i/>
-          <w:iCs/>
-        </w:rPr>
-        <w:t xml:space="preserve"> </w:t>
-      </w:r>
-      <w:proofErr w:type="spellStart"/>
-      <w:r>
-        <w:rPr>
-          <w:i/>
-          <w:iCs/>
-        </w:rPr>
+        <w:t xml:space="preserve"> </w:t>
+      </w:r>
+      <w:proofErr w:type="spellStart"/>
+      <w:r>
         <w:t>hại</w:t>
+      </w:r>
+      <w:proofErr w:type="spellEnd"/>
+      <w:r>
+        <w:t xml:space="preserve">: </w:t>
+      </w:r>
+      <w:proofErr w:type="spellStart"/>
+      <w:r>
+        <w:t>thấp</w:t>
       </w:r>
       <w:proofErr w:type="spellEnd"/>
     </w:p>
@@ -8574,42 +8581,65 @@
           <w:ilvl w:val="0"/>
           <w:numId w:val="40"/>
         </w:numPr>
-        <w:rPr>
-          <w:i/>
-          <w:iCs/>
-        </w:rPr>
-      </w:pPr>
-      <w:proofErr w:type="spellStart"/>
-      <w:r>
-        <w:rPr>
-          <w:i/>
-          <w:iCs/>
-        </w:rPr>
+      </w:pPr>
+      <w:proofErr w:type="spellStart"/>
+      <w:r>
         <w:t>Giải</w:t>
       </w:r>
       <w:proofErr w:type="spellEnd"/>
       <w:r>
-        <w:rPr>
-          <w:i/>
-          <w:iCs/>
-        </w:rPr>
-        <w:t xml:space="preserve"> </w:t>
-      </w:r>
-      <w:proofErr w:type="spellStart"/>
-      <w:r>
-        <w:rPr>
-          <w:i/>
-          <w:iCs/>
-        </w:rPr>
+        <w:t xml:space="preserve"> </w:t>
+      </w:r>
+      <w:proofErr w:type="spellStart"/>
+      <w:r>
         <w:t>pháp</w:t>
       </w:r>
       <w:proofErr w:type="spellEnd"/>
       <w:r>
-        <w:rPr>
-          <w:i/>
-          <w:iCs/>
-        </w:rPr>
         <w:t xml:space="preserve"> xử lý</w:t>
+      </w:r>
+      <w:r>
+        <w:t xml:space="preserve">: </w:t>
+      </w:r>
+      <w:proofErr w:type="spellStart"/>
+      <w:r>
+        <w:t>sử</w:t>
+      </w:r>
+      <w:proofErr w:type="spellEnd"/>
+      <w:r>
+        <w:t xml:space="preserve"> </w:t>
+      </w:r>
+      <w:proofErr w:type="spellStart"/>
+      <w:r>
+        <w:t>dụng</w:t>
+      </w:r>
+      <w:proofErr w:type="spellEnd"/>
+      <w:r>
+        <w:t xml:space="preserve"> </w:t>
+      </w:r>
+      <w:proofErr w:type="spellStart"/>
+      <w:r>
+        <w:t>phần</w:t>
+      </w:r>
+      <w:proofErr w:type="spellEnd"/>
+      <w:r>
+        <w:t xml:space="preserve"> </w:t>
+      </w:r>
+      <w:proofErr w:type="spellStart"/>
+      <w:r>
+        <w:t>mềm</w:t>
+      </w:r>
+      <w:proofErr w:type="spellEnd"/>
+      <w:r>
+        <w:t xml:space="preserve"> </w:t>
+      </w:r>
+      <w:proofErr w:type="spellStart"/>
+      <w:r>
+        <w:t>thứ</w:t>
+      </w:r>
+      <w:proofErr w:type="spellEnd"/>
+      <w:r>
+        <w:t xml:space="preserve"> 3</w:t>
       </w:r>
     </w:p>
     <w:p>
@@ -17353,16 +17383,25 @@
 </file>
 
 <file path=customXml/item1.xml><?xml version="1.0" encoding="utf-8"?>
+<b:Sources xmlns:b="http://schemas.openxmlformats.org/officeDocument/2006/bibliography" xmlns="http://schemas.openxmlformats.org/officeDocument/2006/bibliography" SelectedStyle="\APA.XSL" StyleName="APA"/>
+</file>
+
+<file path=customXml/item2.xml><?xml version="1.0" encoding="utf-8"?>
 <p:properties xmlns:p="http://schemas.microsoft.com/office/2006/metadata/properties" xmlns:xsi="http://www.w3.org/2001/XMLSchema-instance" xmlns:pc="http://schemas.microsoft.com/office/infopath/2007/PartnerControls">
   <documentManagement/>
 </p:properties>
 </file>
 
-<file path=customXml/item2.xml><?xml version="1.0" encoding="utf-8"?>
-<b:Sources xmlns:b="http://schemas.openxmlformats.org/officeDocument/2006/bibliography" xmlns="http://schemas.openxmlformats.org/officeDocument/2006/bibliography" SelectedStyle="\APA.XSL" StyleName="APA"/>
+<file path=customXml/item3.xml><?xml version="1.0" encoding="utf-8"?>
+<?mso-contentType ?>
+<FormTemplates xmlns="http://schemas.microsoft.com/sharepoint/v3/contenttype/forms">
+  <Display>DocumentLibraryForm</Display>
+  <Edit>DocumentLibraryForm</Edit>
+  <New>DocumentLibraryForm</New>
+</FormTemplates>
 </file>
 
-<file path=customXml/item3.xml><?xml version="1.0" encoding="utf-8"?>
+<file path=customXml/item4.xml><?xml version="1.0" encoding="utf-8"?>
 <ct:contentTypeSchema xmlns:ct="http://schemas.microsoft.com/office/2006/metadata/contentType" xmlns:ma="http://schemas.microsoft.com/office/2006/metadata/properties/metaAttributes" ct:_="" ma:_="" ma:contentTypeName="Document" ma:contentTypeID="0x0101006E1CE1E8EA63AA4999BA5B02EFAC962B" ma:contentTypeVersion="2" ma:contentTypeDescription="Create a new document." ma:contentTypeScope="" ma:versionID="e846130d4a1536bd21985d054a554cda">
   <xsd:schema xmlns:xsd="http://www.w3.org/2001/XMLSchema" xmlns:xs="http://www.w3.org/2001/XMLSchema" xmlns:p="http://schemas.microsoft.com/office/2006/metadata/properties" xmlns:ns2="c809249f-bf47-45af-bfdc-f4cb413905df" targetNamespace="http://schemas.microsoft.com/office/2006/metadata/properties" ma:root="true" ma:fieldsID="cc85685b413d027a20082bdf7d355bef" ns2:_="">
     <xsd:import namespace="c809249f-bf47-45af-bfdc-f4cb413905df"/>
@@ -17494,16 +17533,15 @@
 </ct:contentTypeSchema>
 </file>
 
-<file path=customXml/item4.xml><?xml version="1.0" encoding="utf-8"?>
-<?mso-contentType ?>
-<FormTemplates xmlns="http://schemas.microsoft.com/sharepoint/v3/contenttype/forms">
-  <Display>DocumentLibraryForm</Display>
-  <Edit>DocumentLibraryForm</Edit>
-  <New>DocumentLibraryForm</New>
-</FormTemplates>
+<file path=customXml/itemProps1.xml><?xml version="1.0" encoding="utf-8"?>
+<ds:datastoreItem xmlns:ds="http://schemas.openxmlformats.org/officeDocument/2006/customXml" ds:itemID="{765FEC69-B417-4A3A-B8F2-01425C708AC9}">
+  <ds:schemaRefs>
+    <ds:schemaRef ds:uri="http://schemas.openxmlformats.org/officeDocument/2006/bibliography"/>
+  </ds:schemaRefs>
+</ds:datastoreItem>
 </file>
 
-<file path=customXml/itemProps1.xml><?xml version="1.0" encoding="utf-8"?>
+<file path=customXml/itemProps2.xml><?xml version="1.0" encoding="utf-8"?>
 <ds:datastoreItem xmlns:ds="http://schemas.openxmlformats.org/officeDocument/2006/customXml" ds:itemID="{3C5C9790-35BD-4F6F-A52E-82092D0F9073}">
   <ds:schemaRefs>
     <ds:schemaRef ds:uri="http://schemas.microsoft.com/office/2006/metadata/properties"/>
@@ -17512,15 +17550,15 @@
 </ds:datastoreItem>
 </file>
 
-<file path=customXml/itemProps2.xml><?xml version="1.0" encoding="utf-8"?>
-<ds:datastoreItem xmlns:ds="http://schemas.openxmlformats.org/officeDocument/2006/customXml" ds:itemID="{765FEC69-B417-4A3A-B8F2-01425C708AC9}">
+<file path=customXml/itemProps3.xml><?xml version="1.0" encoding="utf-8"?>
+<ds:datastoreItem xmlns:ds="http://schemas.openxmlformats.org/officeDocument/2006/customXml" ds:itemID="{BB557C81-EA69-47BE-A07D-CA4CC19B63EC}">
   <ds:schemaRefs>
-    <ds:schemaRef ds:uri="http://schemas.openxmlformats.org/officeDocument/2006/bibliography"/>
+    <ds:schemaRef ds:uri="http://schemas.microsoft.com/sharepoint/v3/contenttype/forms"/>
   </ds:schemaRefs>
 </ds:datastoreItem>
 </file>
 
-<file path=customXml/itemProps3.xml><?xml version="1.0" encoding="utf-8"?>
+<file path=customXml/itemProps4.xml><?xml version="1.0" encoding="utf-8"?>
 <ds:datastoreItem xmlns:ds="http://schemas.openxmlformats.org/officeDocument/2006/customXml" ds:itemID="{95B1032C-33BD-463D-81F2-E49856AAA672}">
   <ds:schemaRefs>
     <ds:schemaRef ds:uri="http://schemas.microsoft.com/office/2006/metadata/contentType"/>
@@ -17536,12 +17574,4 @@
     <ds:schemaRef ds:uri="http://schemas.microsoft.com/internal/obd"/>
   </ds:schemaRefs>
 </ds:datastoreItem>
-</file>
-
-<file path=customXml/itemProps4.xml><?xml version="1.0" encoding="utf-8"?>
-<ds:datastoreItem xmlns:ds="http://schemas.openxmlformats.org/officeDocument/2006/customXml" ds:itemID="{BB557C81-EA69-47BE-A07D-CA4CC19B63EC}">
-  <ds:schemaRefs>
-    <ds:schemaRef ds:uri="http://schemas.microsoft.com/sharepoint/v3/contenttype/forms"/>
-  </ds:schemaRefs>
-</ds:datastoreItem>
 </file>
</xml_diff>

<commit_message>
Them moi rui ro 4
</commit_message>
<xml_diff>
--- a/docs/MyProjectMgnt.docx
+++ b/docs/MyProjectMgnt.docx
@@ -8672,49 +8672,68 @@
           <w:ilvl w:val="0"/>
           <w:numId w:val="40"/>
         </w:numPr>
-        <w:rPr>
-          <w:i/>
-          <w:iCs/>
-        </w:rPr>
-      </w:pPr>
-      <w:r>
-        <w:rPr>
-          <w:i/>
-          <w:iCs/>
-        </w:rPr>
+      </w:pPr>
+      <w:r>
         <w:t xml:space="preserve">Tên </w:t>
       </w:r>
       <w:proofErr w:type="spellStart"/>
       <w:r>
-        <w:rPr>
-          <w:i/>
-          <w:iCs/>
-        </w:rPr>
         <w:t>rủi</w:t>
       </w:r>
       <w:proofErr w:type="spellEnd"/>
       <w:r>
-        <w:rPr>
-          <w:i/>
-          <w:iCs/>
-        </w:rPr>
-        <w:t xml:space="preserve"> </w:t>
-      </w:r>
-      <w:proofErr w:type="spellStart"/>
-      <w:r>
-        <w:rPr>
-          <w:i/>
-          <w:iCs/>
-        </w:rPr>
+        <w:t xml:space="preserve"> </w:t>
+      </w:r>
+      <w:proofErr w:type="spellStart"/>
+      <w:r>
         <w:t>ro</w:t>
       </w:r>
       <w:proofErr w:type="spellEnd"/>
       <w:r>
-        <w:rPr>
-          <w:i/>
-          <w:iCs/>
-        </w:rPr>
         <w:t xml:space="preserve">: </w:t>
+      </w:r>
+      <w:proofErr w:type="spellStart"/>
+      <w:r>
+        <w:t>không</w:t>
+      </w:r>
+      <w:proofErr w:type="spellEnd"/>
+      <w:r>
+        <w:t xml:space="preserve"> </w:t>
+      </w:r>
+      <w:proofErr w:type="spellStart"/>
+      <w:r>
+        <w:t>th</w:t>
+      </w:r>
+      <w:r>
+        <w:t>ể</w:t>
+      </w:r>
+      <w:proofErr w:type="spellEnd"/>
+      <w:r>
+        <w:t xml:space="preserve"> </w:t>
+      </w:r>
+      <w:proofErr w:type="spellStart"/>
+      <w:r>
+        <w:t>chạy</w:t>
+      </w:r>
+      <w:proofErr w:type="spellEnd"/>
+      <w:r>
+        <w:t xml:space="preserve"> </w:t>
+      </w:r>
+      <w:proofErr w:type="spellStart"/>
+      <w:r>
+        <w:t>được</w:t>
+      </w:r>
+      <w:proofErr w:type="spellEnd"/>
+      <w:r>
+        <w:t xml:space="preserve"> </w:t>
+      </w:r>
+      <w:proofErr w:type="spellStart"/>
+      <w:r>
+        <w:t>trên</w:t>
+      </w:r>
+      <w:proofErr w:type="spellEnd"/>
+      <w:r>
+        <w:t xml:space="preserve"> Linux</w:t>
       </w:r>
     </w:p>
     <w:p>
@@ -8724,74 +8743,100 @@
           <w:ilvl w:val="0"/>
           <w:numId w:val="40"/>
         </w:numPr>
-        <w:rPr>
-          <w:i/>
-          <w:iCs/>
-        </w:rPr>
-      </w:pPr>
-      <w:proofErr w:type="spellStart"/>
-      <w:r>
-        <w:rPr>
-          <w:i/>
-          <w:iCs/>
-        </w:rPr>
+      </w:pPr>
+      <w:proofErr w:type="spellStart"/>
+      <w:r>
         <w:t>Mô</w:t>
       </w:r>
       <w:proofErr w:type="spellEnd"/>
       <w:r>
-        <w:rPr>
-          <w:i/>
-          <w:iCs/>
-        </w:rPr>
-        <w:t xml:space="preserve"> </w:t>
-      </w:r>
-      <w:proofErr w:type="spellStart"/>
-      <w:r>
-        <w:rPr>
-          <w:i/>
-          <w:iCs/>
-        </w:rPr>
+        <w:t xml:space="preserve"> </w:t>
+      </w:r>
+      <w:proofErr w:type="spellStart"/>
+      <w:r>
         <w:t>tả</w:t>
       </w:r>
       <w:proofErr w:type="spellEnd"/>
       <w:r>
-        <w:rPr>
-          <w:i/>
-          <w:iCs/>
-        </w:rPr>
-        <w:t xml:space="preserve"> </w:t>
-      </w:r>
-      <w:proofErr w:type="spellStart"/>
-      <w:r>
-        <w:rPr>
-          <w:i/>
-          <w:iCs/>
-        </w:rPr>
+        <w:t xml:space="preserve"> </w:t>
+      </w:r>
+      <w:proofErr w:type="spellStart"/>
+      <w:r>
         <w:t>rủi</w:t>
       </w:r>
       <w:proofErr w:type="spellEnd"/>
       <w:r>
-        <w:rPr>
-          <w:i/>
-          <w:iCs/>
-        </w:rPr>
-        <w:t xml:space="preserve"> </w:t>
-      </w:r>
-      <w:proofErr w:type="spellStart"/>
-      <w:r>
-        <w:rPr>
-          <w:i/>
-          <w:iCs/>
-        </w:rPr>
+        <w:t xml:space="preserve"> </w:t>
+      </w:r>
+      <w:proofErr w:type="spellStart"/>
+      <w:r>
         <w:t>ro</w:t>
       </w:r>
       <w:proofErr w:type="spellEnd"/>
       <w:r>
-        <w:rPr>
-          <w:i/>
-          <w:iCs/>
-        </w:rPr>
         <w:t>:</w:t>
+      </w:r>
+      <w:r>
+        <w:t xml:space="preserve"> </w:t>
+      </w:r>
+      <w:proofErr w:type="spellStart"/>
+      <w:r>
+        <w:t>không</w:t>
+      </w:r>
+      <w:proofErr w:type="spellEnd"/>
+      <w:r>
+        <w:t xml:space="preserve"> </w:t>
+      </w:r>
+      <w:proofErr w:type="spellStart"/>
+      <w:r>
+        <w:t>th</w:t>
+      </w:r>
+      <w:r>
+        <w:t>ể</w:t>
+      </w:r>
+      <w:proofErr w:type="spellEnd"/>
+      <w:r>
+        <w:t xml:space="preserve"> </w:t>
+      </w:r>
+      <w:proofErr w:type="spellStart"/>
+      <w:r>
+        <w:t>sử</w:t>
+      </w:r>
+      <w:proofErr w:type="spellEnd"/>
+      <w:r>
+        <w:t xml:space="preserve"> </w:t>
+      </w:r>
+      <w:proofErr w:type="spellStart"/>
+      <w:r>
+        <w:t>dụng</w:t>
+      </w:r>
+      <w:proofErr w:type="spellEnd"/>
+      <w:r>
+        <w:t xml:space="preserve"> </w:t>
+      </w:r>
+      <w:proofErr w:type="spellStart"/>
+      <w:r>
+        <w:t>chương</w:t>
+      </w:r>
+      <w:proofErr w:type="spellEnd"/>
+      <w:r>
+        <w:t xml:space="preserve"> </w:t>
+      </w:r>
+      <w:proofErr w:type="spellStart"/>
+      <w:r>
+        <w:t>trình</w:t>
+      </w:r>
+      <w:proofErr w:type="spellEnd"/>
+      <w:r>
+        <w:t xml:space="preserve"> </w:t>
+      </w:r>
+      <w:proofErr w:type="spellStart"/>
+      <w:r>
+        <w:t>trên</w:t>
+      </w:r>
+      <w:proofErr w:type="spellEnd"/>
+      <w:r>
+        <w:t xml:space="preserve"> Linux</w:t>
       </w:r>
     </w:p>
     <w:p>
@@ -8801,58 +8846,33 @@
           <w:ilvl w:val="0"/>
           <w:numId w:val="40"/>
         </w:numPr>
-        <w:rPr>
-          <w:i/>
-          <w:iCs/>
-        </w:rPr>
-      </w:pPr>
-      <w:proofErr w:type="spellStart"/>
-      <w:r>
-        <w:rPr>
-          <w:i/>
-          <w:iCs/>
-        </w:rPr>
+      </w:pPr>
+      <w:proofErr w:type="spellStart"/>
+      <w:r>
         <w:t>Xác</w:t>
       </w:r>
       <w:proofErr w:type="spellEnd"/>
       <w:r>
-        <w:rPr>
-          <w:i/>
-          <w:iCs/>
-        </w:rPr>
-        <w:t xml:space="preserve"> </w:t>
-      </w:r>
-      <w:proofErr w:type="spellStart"/>
-      <w:r>
-        <w:rPr>
-          <w:i/>
-          <w:iCs/>
-        </w:rPr>
+        <w:t xml:space="preserve"> </w:t>
+      </w:r>
+      <w:proofErr w:type="spellStart"/>
+      <w:r>
         <w:t>suất</w:t>
       </w:r>
       <w:proofErr w:type="spellEnd"/>
       <w:r>
-        <w:rPr>
-          <w:i/>
-          <w:iCs/>
-        </w:rPr>
-        <w:t xml:space="preserve"> </w:t>
-      </w:r>
-      <w:proofErr w:type="spellStart"/>
-      <w:r>
-        <w:rPr>
-          <w:i/>
-          <w:iCs/>
-        </w:rPr>
+        <w:t xml:space="preserve"> </w:t>
+      </w:r>
+      <w:proofErr w:type="spellStart"/>
+      <w:r>
         <w:t>xảy</w:t>
       </w:r>
       <w:proofErr w:type="spellEnd"/>
       <w:r>
-        <w:rPr>
-          <w:i/>
-          <w:iCs/>
-        </w:rPr>
         <w:t xml:space="preserve"> ra</w:t>
+      </w:r>
+      <w:r>
+        <w:t>: 20%</w:t>
       </w:r>
     </w:p>
     <w:p>
@@ -8862,66 +8882,42 @@
           <w:ilvl w:val="0"/>
           <w:numId w:val="40"/>
         </w:numPr>
-        <w:rPr>
-          <w:i/>
-          <w:iCs/>
-        </w:rPr>
-      </w:pPr>
-      <w:proofErr w:type="spellStart"/>
-      <w:r>
-        <w:rPr>
-          <w:i/>
-          <w:iCs/>
-        </w:rPr>
+      </w:pPr>
+      <w:proofErr w:type="spellStart"/>
+      <w:r>
         <w:t>Mức</w:t>
       </w:r>
       <w:proofErr w:type="spellEnd"/>
       <w:r>
-        <w:rPr>
-          <w:i/>
-          <w:iCs/>
-        </w:rPr>
-        <w:t xml:space="preserve"> </w:t>
-      </w:r>
-      <w:proofErr w:type="spellStart"/>
-      <w:r>
-        <w:rPr>
-          <w:i/>
-          <w:iCs/>
-        </w:rPr>
+        <w:t xml:space="preserve"> </w:t>
+      </w:r>
+      <w:proofErr w:type="spellStart"/>
+      <w:r>
         <w:t>độ</w:t>
       </w:r>
       <w:proofErr w:type="spellEnd"/>
       <w:r>
-        <w:rPr>
-          <w:i/>
-          <w:iCs/>
-        </w:rPr>
-        <w:t xml:space="preserve"> </w:t>
-      </w:r>
-      <w:proofErr w:type="spellStart"/>
-      <w:r>
-        <w:rPr>
-          <w:i/>
-          <w:iCs/>
-        </w:rPr>
+        <w:t xml:space="preserve"> </w:t>
+      </w:r>
+      <w:proofErr w:type="spellStart"/>
+      <w:r>
         <w:t>thiệt</w:t>
       </w:r>
       <w:proofErr w:type="spellEnd"/>
       <w:r>
-        <w:rPr>
-          <w:i/>
-          <w:iCs/>
-        </w:rPr>
-        <w:t xml:space="preserve"> </w:t>
-      </w:r>
-      <w:proofErr w:type="spellStart"/>
-      <w:r>
-        <w:rPr>
-          <w:i/>
-          <w:iCs/>
-        </w:rPr>
+        <w:t xml:space="preserve"> </w:t>
+      </w:r>
+      <w:proofErr w:type="spellStart"/>
+      <w:r>
         <w:t>hại</w:t>
+      </w:r>
+      <w:proofErr w:type="spellEnd"/>
+      <w:r>
+        <w:t xml:space="preserve">: </w:t>
+      </w:r>
+      <w:proofErr w:type="spellStart"/>
+      <w:r>
+        <w:t>thấp</w:t>
       </w:r>
       <w:proofErr w:type="spellEnd"/>
     </w:p>
@@ -8932,43 +8928,71 @@
           <w:ilvl w:val="0"/>
           <w:numId w:val="40"/>
         </w:numPr>
-        <w:rPr>
-          <w:i/>
-          <w:iCs/>
-        </w:rPr>
-      </w:pPr>
-      <w:proofErr w:type="spellStart"/>
-      <w:r>
-        <w:rPr>
-          <w:i/>
-          <w:iCs/>
-        </w:rPr>
+      </w:pPr>
+      <w:proofErr w:type="spellStart"/>
+      <w:r>
         <w:t>Giải</w:t>
       </w:r>
       <w:proofErr w:type="spellEnd"/>
       <w:r>
-        <w:rPr>
-          <w:i/>
-          <w:iCs/>
-        </w:rPr>
-        <w:t xml:space="preserve"> </w:t>
-      </w:r>
-      <w:proofErr w:type="spellStart"/>
-      <w:r>
-        <w:rPr>
-          <w:i/>
-          <w:iCs/>
-        </w:rPr>
+        <w:t xml:space="preserve"> </w:t>
+      </w:r>
+      <w:proofErr w:type="spellStart"/>
+      <w:r>
         <w:t>pháp</w:t>
       </w:r>
       <w:proofErr w:type="spellEnd"/>
       <w:r>
-        <w:rPr>
-          <w:i/>
-          <w:iCs/>
-        </w:rPr>
         <w:t xml:space="preserve"> xử lý</w:t>
       </w:r>
+      <w:r>
+        <w:t xml:space="preserve">: Cài them </w:t>
+      </w:r>
+      <w:proofErr w:type="spellStart"/>
+      <w:r>
+        <w:t>thư</w:t>
+      </w:r>
+      <w:proofErr w:type="spellEnd"/>
+      <w:r>
+        <w:t xml:space="preserve"> </w:t>
+      </w:r>
+      <w:proofErr w:type="spellStart"/>
+      <w:r>
+        <w:t>viện</w:t>
+      </w:r>
+      <w:proofErr w:type="spellEnd"/>
+      <w:r>
+        <w:t xml:space="preserve"> </w:t>
+      </w:r>
+      <w:proofErr w:type="spellStart"/>
+      <w:r>
+        <w:t>để</w:t>
+      </w:r>
+      <w:proofErr w:type="spellEnd"/>
+      <w:r>
+        <w:t xml:space="preserve"> </w:t>
+      </w:r>
+      <w:proofErr w:type="spellStart"/>
+      <w:r>
+        <w:t>chạy</w:t>
+      </w:r>
+      <w:proofErr w:type="spellEnd"/>
+      <w:r>
+        <w:t xml:space="preserve"> </w:t>
+      </w:r>
+      <w:proofErr w:type="spellStart"/>
+      <w:r>
+        <w:t>chương</w:t>
+      </w:r>
+      <w:proofErr w:type="spellEnd"/>
+      <w:r>
+        <w:t xml:space="preserve"> </w:t>
+      </w:r>
+      <w:proofErr w:type="spellStart"/>
+      <w:r>
+        <w:t>trình</w:t>
+      </w:r>
+      <w:proofErr w:type="spellEnd"/>
     </w:p>
     <w:p>
       <w:pPr>
@@ -9000,50 +9024,90 @@
           <w:ilvl w:val="0"/>
           <w:numId w:val="40"/>
         </w:numPr>
-        <w:rPr>
-          <w:i/>
-          <w:iCs/>
-        </w:rPr>
-      </w:pPr>
-      <w:r>
-        <w:rPr>
-          <w:i/>
-          <w:iCs/>
-        </w:rPr>
+      </w:pPr>
+      <w:r>
         <w:t xml:space="preserve">Tên </w:t>
       </w:r>
       <w:proofErr w:type="spellStart"/>
       <w:r>
-        <w:rPr>
-          <w:i/>
-          <w:iCs/>
-        </w:rPr>
         <w:t>rủi</w:t>
       </w:r>
       <w:proofErr w:type="spellEnd"/>
       <w:r>
-        <w:rPr>
-          <w:i/>
-          <w:iCs/>
-        </w:rPr>
-        <w:t xml:space="preserve"> </w:t>
-      </w:r>
-      <w:proofErr w:type="spellStart"/>
-      <w:r>
-        <w:rPr>
-          <w:i/>
-          <w:iCs/>
-        </w:rPr>
+        <w:t xml:space="preserve"> </w:t>
+      </w:r>
+      <w:proofErr w:type="spellStart"/>
+      <w:r>
         <w:t>ro</w:t>
       </w:r>
       <w:proofErr w:type="spellEnd"/>
       <w:r>
-        <w:rPr>
-          <w:i/>
-          <w:iCs/>
-        </w:rPr>
         <w:t xml:space="preserve">: </w:t>
       </w:r>
+      <w:proofErr w:type="spellStart"/>
+      <w:r>
+        <w:t>không</w:t>
+      </w:r>
+      <w:proofErr w:type="spellEnd"/>
+      <w:r>
+        <w:t xml:space="preserve"> </w:t>
+      </w:r>
+      <w:proofErr w:type="spellStart"/>
+      <w:r>
+        <w:t>th</w:t>
+      </w:r>
+      <w:r>
+        <w:t>ể</w:t>
+      </w:r>
+      <w:proofErr w:type="spellEnd"/>
+      <w:r>
+        <w:t xml:space="preserve"> </w:t>
+      </w:r>
+      <w:proofErr w:type="spellStart"/>
+      <w:r>
+        <w:t>tương</w:t>
+      </w:r>
+      <w:proofErr w:type="spellEnd"/>
+      <w:r>
+        <w:t xml:space="preserve"> </w:t>
+      </w:r>
+      <w:proofErr w:type="spellStart"/>
+      <w:r>
+        <w:t>tác</w:t>
+      </w:r>
+      <w:proofErr w:type="spellEnd"/>
+      <w:r>
+        <w:t xml:space="preserve"> </w:t>
+      </w:r>
+      <w:proofErr w:type="spellStart"/>
+      <w:r>
+        <w:t>giữa</w:t>
+      </w:r>
+      <w:proofErr w:type="spellEnd"/>
+      <w:r>
+        <w:t xml:space="preserve"> người </w:t>
+      </w:r>
+      <w:proofErr w:type="spellStart"/>
+      <w:r>
+        <w:t>dùng</w:t>
+      </w:r>
+      <w:proofErr w:type="spellEnd"/>
+      <w:r>
+        <w:t xml:space="preserve"> window </w:t>
+      </w:r>
+      <w:proofErr w:type="spellStart"/>
+      <w:r>
+        <w:t>và</w:t>
+      </w:r>
+      <w:proofErr w:type="spellEnd"/>
+      <w:r>
+        <w:t xml:space="preserve"> </w:t>
+      </w:r>
+      <w:proofErr w:type="spellStart"/>
+      <w:r>
+        <w:t>linux</w:t>
+      </w:r>
+      <w:proofErr w:type="spellEnd"/>
     </w:p>
     <w:p>
       <w:pPr>
@@ -9052,75 +9116,122 @@
           <w:ilvl w:val="0"/>
           <w:numId w:val="40"/>
         </w:numPr>
-        <w:rPr>
-          <w:i/>
-          <w:iCs/>
-        </w:rPr>
-      </w:pPr>
-      <w:proofErr w:type="spellStart"/>
-      <w:r>
-        <w:rPr>
-          <w:i/>
-          <w:iCs/>
-        </w:rPr>
+      </w:pPr>
+      <w:proofErr w:type="spellStart"/>
+      <w:r>
         <w:t>Mô</w:t>
       </w:r>
       <w:proofErr w:type="spellEnd"/>
       <w:r>
-        <w:rPr>
-          <w:i/>
-          <w:iCs/>
-        </w:rPr>
-        <w:t xml:space="preserve"> </w:t>
-      </w:r>
-      <w:proofErr w:type="spellStart"/>
-      <w:r>
-        <w:rPr>
-          <w:i/>
-          <w:iCs/>
-        </w:rPr>
+        <w:t xml:space="preserve"> </w:t>
+      </w:r>
+      <w:proofErr w:type="spellStart"/>
+      <w:r>
         <w:t>tả</w:t>
       </w:r>
       <w:proofErr w:type="spellEnd"/>
       <w:r>
-        <w:rPr>
-          <w:i/>
-          <w:iCs/>
-        </w:rPr>
-        <w:t xml:space="preserve"> </w:t>
-      </w:r>
-      <w:proofErr w:type="spellStart"/>
-      <w:r>
-        <w:rPr>
-          <w:i/>
-          <w:iCs/>
-        </w:rPr>
+        <w:t xml:space="preserve"> </w:t>
+      </w:r>
+      <w:proofErr w:type="spellStart"/>
+      <w:r>
         <w:t>rủi</w:t>
       </w:r>
       <w:proofErr w:type="spellEnd"/>
       <w:r>
-        <w:rPr>
-          <w:i/>
-          <w:iCs/>
-        </w:rPr>
-        <w:t xml:space="preserve"> </w:t>
-      </w:r>
-      <w:proofErr w:type="spellStart"/>
-      <w:r>
-        <w:rPr>
-          <w:i/>
-          <w:iCs/>
-        </w:rPr>
+        <w:t xml:space="preserve"> </w:t>
+      </w:r>
+      <w:proofErr w:type="spellStart"/>
+      <w:r>
         <w:t>ro</w:t>
       </w:r>
       <w:proofErr w:type="spellEnd"/>
       <w:r>
-        <w:rPr>
-          <w:i/>
-          <w:iCs/>
-        </w:rPr>
         <w:t>:</w:t>
       </w:r>
+      <w:r>
+        <w:t xml:space="preserve"> người </w:t>
+      </w:r>
+      <w:proofErr w:type="spellStart"/>
+      <w:r>
+        <w:t>d</w:t>
+      </w:r>
+      <w:r>
+        <w:t>ùng</w:t>
+      </w:r>
+      <w:proofErr w:type="spellEnd"/>
+      <w:r>
+        <w:t xml:space="preserve"> window </w:t>
+      </w:r>
+      <w:proofErr w:type="spellStart"/>
+      <w:r>
+        <w:t>không</w:t>
+      </w:r>
+      <w:proofErr w:type="spellEnd"/>
+      <w:r>
+        <w:t xml:space="preserve"> </w:t>
+      </w:r>
+      <w:proofErr w:type="spellStart"/>
+      <w:r>
+        <w:t>thể</w:t>
+      </w:r>
+      <w:proofErr w:type="spellEnd"/>
+      <w:r>
+        <w:t xml:space="preserve"> </w:t>
+      </w:r>
+      <w:proofErr w:type="spellStart"/>
+      <w:r>
+        <w:t>tương</w:t>
+      </w:r>
+      <w:proofErr w:type="spellEnd"/>
+      <w:r>
+        <w:t xml:space="preserve"> </w:t>
+      </w:r>
+      <w:proofErr w:type="spellStart"/>
+      <w:r>
+        <w:t>tác</w:t>
+      </w:r>
+      <w:proofErr w:type="spellEnd"/>
+      <w:r>
+        <w:t xml:space="preserve"> với người </w:t>
+      </w:r>
+      <w:proofErr w:type="spellStart"/>
+      <w:r>
+        <w:t>dùng</w:t>
+      </w:r>
+      <w:proofErr w:type="spellEnd"/>
+      <w:r>
+        <w:t xml:space="preserve"> </w:t>
+      </w:r>
+      <w:proofErr w:type="spellStart"/>
+      <w:r>
+        <w:t>bên</w:t>
+      </w:r>
+      <w:proofErr w:type="spellEnd"/>
+      <w:r>
+        <w:t xml:space="preserve"> </w:t>
+      </w:r>
+      <w:proofErr w:type="spellStart"/>
+      <w:r>
+        <w:t>linux</w:t>
+      </w:r>
+      <w:proofErr w:type="spellEnd"/>
+      <w:r>
+        <w:t xml:space="preserve"> thông qua </w:t>
+      </w:r>
+      <w:proofErr w:type="spellStart"/>
+      <w:r>
+        <w:t>chương</w:t>
+      </w:r>
+      <w:proofErr w:type="spellEnd"/>
+      <w:r>
+        <w:t xml:space="preserve"> </w:t>
+      </w:r>
+      <w:proofErr w:type="spellStart"/>
+      <w:r>
+        <w:t>trình</w:t>
+      </w:r>
+      <w:proofErr w:type="spellEnd"/>
     </w:p>
     <w:p>
       <w:pPr>
@@ -9129,58 +9240,33 @@
           <w:ilvl w:val="0"/>
           <w:numId w:val="40"/>
         </w:numPr>
-        <w:rPr>
-          <w:i/>
-          <w:iCs/>
-        </w:rPr>
-      </w:pPr>
-      <w:proofErr w:type="spellStart"/>
-      <w:r>
-        <w:rPr>
-          <w:i/>
-          <w:iCs/>
-        </w:rPr>
+      </w:pPr>
+      <w:proofErr w:type="spellStart"/>
+      <w:r>
         <w:t>Xác</w:t>
       </w:r>
       <w:proofErr w:type="spellEnd"/>
       <w:r>
-        <w:rPr>
-          <w:i/>
-          <w:iCs/>
-        </w:rPr>
-        <w:t xml:space="preserve"> </w:t>
-      </w:r>
-      <w:proofErr w:type="spellStart"/>
-      <w:r>
-        <w:rPr>
-          <w:i/>
-          <w:iCs/>
-        </w:rPr>
+        <w:t xml:space="preserve"> </w:t>
+      </w:r>
+      <w:proofErr w:type="spellStart"/>
+      <w:r>
         <w:t>suất</w:t>
       </w:r>
       <w:proofErr w:type="spellEnd"/>
       <w:r>
-        <w:rPr>
-          <w:i/>
-          <w:iCs/>
-        </w:rPr>
-        <w:t xml:space="preserve"> </w:t>
-      </w:r>
-      <w:proofErr w:type="spellStart"/>
-      <w:r>
-        <w:rPr>
-          <w:i/>
-          <w:iCs/>
-        </w:rPr>
+        <w:t xml:space="preserve"> </w:t>
+      </w:r>
+      <w:proofErr w:type="spellStart"/>
+      <w:r>
         <w:t>xảy</w:t>
       </w:r>
       <w:proofErr w:type="spellEnd"/>
       <w:r>
-        <w:rPr>
-          <w:i/>
-          <w:iCs/>
-        </w:rPr>
         <w:t xml:space="preserve"> ra</w:t>
+      </w:r>
+      <w:r>
+        <w:t>: 5%</w:t>
       </w:r>
     </w:p>
     <w:p>
@@ -9190,68 +9276,39 @@
           <w:ilvl w:val="0"/>
           <w:numId w:val="40"/>
         </w:numPr>
-        <w:rPr>
-          <w:i/>
-          <w:iCs/>
-        </w:rPr>
-      </w:pPr>
-      <w:proofErr w:type="spellStart"/>
-      <w:r>
-        <w:rPr>
-          <w:i/>
-          <w:iCs/>
-        </w:rPr>
+      </w:pPr>
+      <w:proofErr w:type="spellStart"/>
+      <w:r>
         <w:t>Mức</w:t>
       </w:r>
       <w:proofErr w:type="spellEnd"/>
       <w:r>
-        <w:rPr>
-          <w:i/>
-          <w:iCs/>
-        </w:rPr>
-        <w:t xml:space="preserve"> </w:t>
-      </w:r>
-      <w:proofErr w:type="spellStart"/>
-      <w:r>
-        <w:rPr>
-          <w:i/>
-          <w:iCs/>
-        </w:rPr>
+        <w:t xml:space="preserve"> </w:t>
+      </w:r>
+      <w:proofErr w:type="spellStart"/>
+      <w:r>
         <w:t>độ</w:t>
       </w:r>
       <w:proofErr w:type="spellEnd"/>
       <w:r>
-        <w:rPr>
-          <w:i/>
-          <w:iCs/>
-        </w:rPr>
-        <w:t xml:space="preserve"> </w:t>
-      </w:r>
-      <w:proofErr w:type="spellStart"/>
-      <w:r>
-        <w:rPr>
-          <w:i/>
-          <w:iCs/>
-        </w:rPr>
+        <w:t xml:space="preserve"> </w:t>
+      </w:r>
+      <w:proofErr w:type="spellStart"/>
+      <w:r>
         <w:t>thiệt</w:t>
       </w:r>
       <w:proofErr w:type="spellEnd"/>
       <w:r>
-        <w:rPr>
-          <w:i/>
-          <w:iCs/>
-        </w:rPr>
-        <w:t xml:space="preserve"> </w:t>
-      </w:r>
-      <w:proofErr w:type="spellStart"/>
-      <w:r>
-        <w:rPr>
-          <w:i/>
-          <w:iCs/>
-        </w:rPr>
+        <w:t xml:space="preserve"> </w:t>
+      </w:r>
+      <w:proofErr w:type="spellStart"/>
+      <w:r>
         <w:t>hại</w:t>
       </w:r>
       <w:proofErr w:type="spellEnd"/>
+      <w:r>
+        <w:t>: Cao</w:t>
+      </w:r>
     </w:p>
     <w:p>
       <w:pPr>
@@ -9260,43 +9317,103 @@
           <w:ilvl w:val="0"/>
           <w:numId w:val="40"/>
         </w:numPr>
-        <w:rPr>
-          <w:i/>
-          <w:iCs/>
-        </w:rPr>
-      </w:pPr>
-      <w:proofErr w:type="spellStart"/>
-      <w:r>
-        <w:rPr>
-          <w:i/>
-          <w:iCs/>
-        </w:rPr>
+      </w:pPr>
+      <w:proofErr w:type="spellStart"/>
+      <w:r>
         <w:t>Giải</w:t>
       </w:r>
       <w:proofErr w:type="spellEnd"/>
       <w:r>
-        <w:rPr>
-          <w:i/>
-          <w:iCs/>
-        </w:rPr>
-        <w:t xml:space="preserve"> </w:t>
-      </w:r>
-      <w:proofErr w:type="spellStart"/>
-      <w:r>
-        <w:rPr>
-          <w:i/>
-          <w:iCs/>
-        </w:rPr>
+        <w:t xml:space="preserve"> </w:t>
+      </w:r>
+      <w:proofErr w:type="spellStart"/>
+      <w:r>
         <w:t>pháp</w:t>
       </w:r>
       <w:proofErr w:type="spellEnd"/>
       <w:r>
-        <w:rPr>
-          <w:i/>
-          <w:iCs/>
-        </w:rPr>
         <w:t xml:space="preserve"> xử lý</w:t>
       </w:r>
+      <w:r>
+        <w:t xml:space="preserve">: </w:t>
+      </w:r>
+      <w:proofErr w:type="spellStart"/>
+      <w:r>
+        <w:t>Cải</w:t>
+      </w:r>
+      <w:proofErr w:type="spellEnd"/>
+      <w:r>
+        <w:t xml:space="preserve"> </w:t>
+      </w:r>
+      <w:proofErr w:type="spellStart"/>
+      <w:r>
+        <w:t>tiến</w:t>
+      </w:r>
+      <w:proofErr w:type="spellEnd"/>
+      <w:r>
+        <w:t xml:space="preserve"> </w:t>
+      </w:r>
+      <w:proofErr w:type="spellStart"/>
+      <w:r>
+        <w:t>chương</w:t>
+      </w:r>
+      <w:proofErr w:type="spellEnd"/>
+      <w:r>
+        <w:t xml:space="preserve"> </w:t>
+      </w:r>
+      <w:proofErr w:type="spellStart"/>
+      <w:r>
+        <w:t>trình</w:t>
+      </w:r>
+      <w:proofErr w:type="spellEnd"/>
+      <w:r>
+        <w:t xml:space="preserve"> </w:t>
+      </w:r>
+      <w:proofErr w:type="spellStart"/>
+      <w:r>
+        <w:t>hoặc</w:t>
+      </w:r>
+      <w:proofErr w:type="spellEnd"/>
+      <w:r>
+        <w:t xml:space="preserve"> do người </w:t>
+      </w:r>
+      <w:proofErr w:type="spellStart"/>
+      <w:r>
+        <w:t>dùng</w:t>
+      </w:r>
+      <w:proofErr w:type="spellEnd"/>
+      <w:r>
+        <w:t xml:space="preserve"> chưa </w:t>
+      </w:r>
+      <w:proofErr w:type="spellStart"/>
+      <w:r>
+        <w:t>cài</w:t>
+      </w:r>
+      <w:proofErr w:type="spellEnd"/>
+      <w:r>
+        <w:t xml:space="preserve"> </w:t>
+      </w:r>
+      <w:proofErr w:type="spellStart"/>
+      <w:r>
+        <w:t>đủ</w:t>
+      </w:r>
+      <w:proofErr w:type="spellEnd"/>
+      <w:r>
+        <w:t xml:space="preserve"> </w:t>
+      </w:r>
+      <w:proofErr w:type="spellStart"/>
+      <w:r>
+        <w:t>thư</w:t>
+      </w:r>
+      <w:proofErr w:type="spellEnd"/>
+      <w:r>
+        <w:t xml:space="preserve"> </w:t>
+      </w:r>
+      <w:proofErr w:type="spellStart"/>
+      <w:r>
+        <w:t>viện</w:t>
+      </w:r>
+      <w:proofErr w:type="spellEnd"/>
     </w:p>
     <w:p>
       <w:pPr>

</xml_diff>

<commit_message>
Them rui ro 6
</commit_message>
<xml_diff>
--- a/docs/MyProjectMgnt.docx
+++ b/docs/MyProjectMgnt.docx
@@ -9768,6 +9768,344 @@
     </w:p>
     <w:p>
       <w:pPr>
+        <w:pStyle w:val="Heading3"/>
+      </w:pPr>
+      <w:proofErr w:type="spellStart"/>
+      <w:r>
+        <w:t>Rủi</w:t>
+      </w:r>
+      <w:proofErr w:type="spellEnd"/>
+      <w:r>
+        <w:t xml:space="preserve"> </w:t>
+      </w:r>
+      <w:proofErr w:type="spellStart"/>
+      <w:r>
+        <w:t>ro</w:t>
+      </w:r>
+      <w:proofErr w:type="spellEnd"/>
+      <w:r>
+        <w:t xml:space="preserve"> </w:t>
+      </w:r>
+    </w:p>
+    <w:p>
+      <w:pPr>
+        <w:pStyle w:val="ListParagraph"/>
+        <w:numPr>
+          <w:ilvl w:val="0"/>
+          <w:numId w:val="40"/>
+        </w:numPr>
+      </w:pPr>
+      <w:r>
+        <w:t xml:space="preserve">Tên </w:t>
+      </w:r>
+      <w:proofErr w:type="spellStart"/>
+      <w:r>
+        <w:t>rủi</w:t>
+      </w:r>
+      <w:proofErr w:type="spellEnd"/>
+      <w:r>
+        <w:t xml:space="preserve"> </w:t>
+      </w:r>
+      <w:proofErr w:type="spellStart"/>
+      <w:r>
+        <w:t>ro</w:t>
+      </w:r>
+      <w:proofErr w:type="spellEnd"/>
+      <w:r>
+        <w:t xml:space="preserve">: </w:t>
+      </w:r>
+      <w:proofErr w:type="spellStart"/>
+      <w:r>
+        <w:t>Thiếu</w:t>
+      </w:r>
+      <w:proofErr w:type="spellEnd"/>
+      <w:r>
+        <w:t xml:space="preserve"> người </w:t>
+      </w:r>
+      <w:proofErr w:type="spellStart"/>
+      <w:r>
+        <w:t>lập</w:t>
+      </w:r>
+      <w:proofErr w:type="spellEnd"/>
+      <w:r>
+        <w:t xml:space="preserve"> </w:t>
+      </w:r>
+      <w:proofErr w:type="spellStart"/>
+      <w:r>
+        <w:t>trình</w:t>
+      </w:r>
+      <w:proofErr w:type="spellEnd"/>
+    </w:p>
+    <w:p>
+      <w:pPr>
+        <w:pStyle w:val="ListParagraph"/>
+        <w:numPr>
+          <w:ilvl w:val="0"/>
+          <w:numId w:val="40"/>
+        </w:numPr>
+      </w:pPr>
+      <w:proofErr w:type="spellStart"/>
+      <w:r>
+        <w:t>Mô</w:t>
+      </w:r>
+      <w:proofErr w:type="spellEnd"/>
+      <w:r>
+        <w:t xml:space="preserve"> </w:t>
+      </w:r>
+      <w:proofErr w:type="spellStart"/>
+      <w:r>
+        <w:t>tả</w:t>
+      </w:r>
+      <w:proofErr w:type="spellEnd"/>
+      <w:r>
+        <w:t xml:space="preserve"> </w:t>
+      </w:r>
+      <w:proofErr w:type="spellStart"/>
+      <w:r>
+        <w:t>rủi</w:t>
+      </w:r>
+      <w:proofErr w:type="spellEnd"/>
+      <w:r>
+        <w:t xml:space="preserve"> </w:t>
+      </w:r>
+      <w:proofErr w:type="spellStart"/>
+      <w:r>
+        <w:t>ro</w:t>
+      </w:r>
+      <w:proofErr w:type="spellEnd"/>
+      <w:r>
+        <w:t xml:space="preserve">: </w:t>
+      </w:r>
+      <w:proofErr w:type="spellStart"/>
+      <w:r>
+        <w:t>Dự</w:t>
+      </w:r>
+      <w:proofErr w:type="spellEnd"/>
+      <w:r>
+        <w:t xml:space="preserve"> </w:t>
+      </w:r>
+      <w:proofErr w:type="spellStart"/>
+      <w:r>
+        <w:t>án</w:t>
+      </w:r>
+      <w:proofErr w:type="spellEnd"/>
+      <w:r>
+        <w:t xml:space="preserve"> </w:t>
+      </w:r>
+      <w:proofErr w:type="spellStart"/>
+      <w:r>
+        <w:t>th</w:t>
+      </w:r>
+      <w:r>
+        <w:t>iếu</w:t>
+      </w:r>
+      <w:proofErr w:type="spellEnd"/>
+      <w:r>
+        <w:t xml:space="preserve"> người </w:t>
+      </w:r>
+      <w:proofErr w:type="spellStart"/>
+      <w:r>
+        <w:t>có</w:t>
+      </w:r>
+      <w:proofErr w:type="spellEnd"/>
+      <w:r>
+        <w:t xml:space="preserve"> </w:t>
+      </w:r>
+      <w:proofErr w:type="spellStart"/>
+      <w:r>
+        <w:t>kinh</w:t>
+      </w:r>
+      <w:proofErr w:type="spellEnd"/>
+      <w:r>
+        <w:t xml:space="preserve"> </w:t>
+      </w:r>
+      <w:proofErr w:type="spellStart"/>
+      <w:r>
+        <w:t>nghiệm</w:t>
+      </w:r>
+      <w:proofErr w:type="spellEnd"/>
+      <w:r>
+        <w:t xml:space="preserve"> </w:t>
+      </w:r>
+      <w:proofErr w:type="spellStart"/>
+      <w:r>
+        <w:t>trong</w:t>
+      </w:r>
+      <w:proofErr w:type="spellEnd"/>
+      <w:r>
+        <w:t xml:space="preserve"> các </w:t>
+      </w:r>
+      <w:proofErr w:type="spellStart"/>
+      <w:r>
+        <w:t>mảng</w:t>
+      </w:r>
+      <w:proofErr w:type="spellEnd"/>
+      <w:r>
+        <w:t xml:space="preserve"> </w:t>
+      </w:r>
+      <w:proofErr w:type="spellStart"/>
+      <w:r>
+        <w:t>khác</w:t>
+      </w:r>
+      <w:proofErr w:type="spellEnd"/>
+      <w:r>
+        <w:t xml:space="preserve"> nhau</w:t>
+      </w:r>
+    </w:p>
+    <w:p>
+      <w:pPr>
+        <w:pStyle w:val="ListParagraph"/>
+        <w:numPr>
+          <w:ilvl w:val="0"/>
+          <w:numId w:val="40"/>
+        </w:numPr>
+      </w:pPr>
+      <w:proofErr w:type="spellStart"/>
+      <w:r>
+        <w:t>Xác</w:t>
+      </w:r>
+      <w:proofErr w:type="spellEnd"/>
+      <w:r>
+        <w:t xml:space="preserve"> </w:t>
+      </w:r>
+      <w:proofErr w:type="spellStart"/>
+      <w:r>
+        <w:t>suất</w:t>
+      </w:r>
+      <w:proofErr w:type="spellEnd"/>
+      <w:r>
+        <w:t xml:space="preserve"> </w:t>
+      </w:r>
+      <w:proofErr w:type="spellStart"/>
+      <w:r>
+        <w:t>xảy</w:t>
+      </w:r>
+      <w:proofErr w:type="spellEnd"/>
+      <w:r>
+        <w:t xml:space="preserve"> ra</w:t>
+      </w:r>
+      <w:r>
+        <w:t xml:space="preserve">: </w:t>
+      </w:r>
+      <w:proofErr w:type="spellStart"/>
+      <w:r>
+        <w:t>cao</w:t>
+      </w:r>
+      <w:proofErr w:type="spellEnd"/>
+    </w:p>
+    <w:p>
+      <w:pPr>
+        <w:pStyle w:val="ListParagraph"/>
+        <w:numPr>
+          <w:ilvl w:val="0"/>
+          <w:numId w:val="40"/>
+        </w:numPr>
+      </w:pPr>
+      <w:proofErr w:type="spellStart"/>
+      <w:r>
+        <w:t>Mức</w:t>
+      </w:r>
+      <w:proofErr w:type="spellEnd"/>
+      <w:r>
+        <w:t xml:space="preserve"> </w:t>
+      </w:r>
+      <w:proofErr w:type="spellStart"/>
+      <w:r>
+        <w:t>độ</w:t>
+      </w:r>
+      <w:proofErr w:type="spellEnd"/>
+      <w:r>
+        <w:t xml:space="preserve"> </w:t>
+      </w:r>
+      <w:proofErr w:type="spellStart"/>
+      <w:r>
+        <w:t>thiệt</w:t>
+      </w:r>
+      <w:proofErr w:type="spellEnd"/>
+      <w:r>
+        <w:t xml:space="preserve"> </w:t>
+      </w:r>
+      <w:proofErr w:type="spellStart"/>
+      <w:r>
+        <w:t>hại</w:t>
+      </w:r>
+      <w:proofErr w:type="spellEnd"/>
+      <w:r>
+        <w:t xml:space="preserve">: </w:t>
+      </w:r>
+      <w:proofErr w:type="spellStart"/>
+      <w:r>
+        <w:t>cao</w:t>
+      </w:r>
+      <w:proofErr w:type="spellEnd"/>
+    </w:p>
+    <w:p>
+      <w:pPr>
+        <w:pStyle w:val="ListParagraph"/>
+        <w:numPr>
+          <w:ilvl w:val="0"/>
+          <w:numId w:val="40"/>
+        </w:numPr>
+      </w:pPr>
+      <w:proofErr w:type="spellStart"/>
+      <w:r>
+        <w:t>Giải</w:t>
+      </w:r>
+      <w:proofErr w:type="spellEnd"/>
+      <w:r>
+        <w:t xml:space="preserve"> </w:t>
+      </w:r>
+      <w:proofErr w:type="spellStart"/>
+      <w:r>
+        <w:t>pháp</w:t>
+      </w:r>
+      <w:proofErr w:type="spellEnd"/>
+      <w:r>
+        <w:t xml:space="preserve"> xử lý: </w:t>
+      </w:r>
+      <w:proofErr w:type="spellStart"/>
+      <w:r>
+        <w:t>tuy</w:t>
+      </w:r>
+      <w:r>
+        <w:t>ển</w:t>
+      </w:r>
+      <w:proofErr w:type="spellEnd"/>
+      <w:r>
+        <w:t xml:space="preserve"> </w:t>
+      </w:r>
+      <w:proofErr w:type="spellStart"/>
+      <w:r>
+        <w:t>thêm</w:t>
+      </w:r>
+      <w:proofErr w:type="spellEnd"/>
+      <w:r>
+        <w:t xml:space="preserve"> </w:t>
+      </w:r>
+      <w:proofErr w:type="spellStart"/>
+      <w:r>
+        <w:t>lập</w:t>
+      </w:r>
+      <w:proofErr w:type="spellEnd"/>
+      <w:r>
+        <w:t xml:space="preserve"> </w:t>
+      </w:r>
+      <w:proofErr w:type="spellStart"/>
+      <w:r>
+        <w:t>trình</w:t>
+      </w:r>
+      <w:proofErr w:type="spellEnd"/>
+      <w:r>
+        <w:t xml:space="preserve"> </w:t>
+      </w:r>
+      <w:proofErr w:type="spellStart"/>
+      <w:r>
+        <w:t>viên</w:t>
+      </w:r>
+      <w:proofErr w:type="spellEnd"/>
+    </w:p>
+    <w:p>
+      <w:pPr>
         <w:pStyle w:val="Heading1"/>
       </w:pPr>
       <w:bookmarkStart w:id="21" w:name="_Toc90500056"/>
@@ -10192,6 +10530,7 @@
       <w:bookmarkStart w:id="22" w:name="_Toc90500057"/>
       <w:proofErr w:type="spellStart"/>
       <w:r>
+        <w:lastRenderedPageBreak/>
         <w:t>Ước</w:t>
       </w:r>
       <w:proofErr w:type="spellEnd"/>
@@ -10535,7 +10874,6 @@
       <w:bookmarkStart w:id="23" w:name="_Toc90500058"/>
       <w:proofErr w:type="spellStart"/>
       <w:r>
-        <w:lastRenderedPageBreak/>
         <w:t>Đóng</w:t>
       </w:r>
       <w:proofErr w:type="spellEnd"/>

</xml_diff>

<commit_message>
Sua rui ro 5
</commit_message>
<xml_diff>
--- a/docs/MyProjectMgnt.docx
+++ b/docs/MyProjectMgnt.docx
@@ -9619,6 +9619,14 @@
       </w:r>
       <w:proofErr w:type="spellStart"/>
       <w:r>
+        <w:t>và</w:t>
+      </w:r>
+      <w:proofErr w:type="spellEnd"/>
+      <w:r>
+        <w:t xml:space="preserve"> </w:t>
+      </w:r>
+      <w:proofErr w:type="spellStart"/>
+      <w:r>
         <w:t>đã</w:t>
       </w:r>
       <w:proofErr w:type="spellEnd"/>
@@ -9652,6 +9660,54 @@
       <w:proofErr w:type="spellStart"/>
       <w:r>
         <w:t>tiễn</w:t>
+      </w:r>
+      <w:proofErr w:type="spellEnd"/>
+      <w:r>
+        <w:t xml:space="preserve"> chưa thông qua </w:t>
+      </w:r>
+      <w:proofErr w:type="spellStart"/>
+      <w:r>
+        <w:t>những</w:t>
+      </w:r>
+      <w:proofErr w:type="spellEnd"/>
+      <w:r>
+        <w:t xml:space="preserve"> người </w:t>
+      </w:r>
+      <w:proofErr w:type="spellStart"/>
+      <w:r>
+        <w:t>tham</w:t>
+      </w:r>
+      <w:proofErr w:type="spellEnd"/>
+      <w:r>
+        <w:t xml:space="preserve"> </w:t>
+      </w:r>
+      <w:proofErr w:type="spellStart"/>
+      <w:r>
+        <w:t>gia</w:t>
+      </w:r>
+      <w:proofErr w:type="spellEnd"/>
+      <w:r>
+        <w:t xml:space="preserve"> </w:t>
+      </w:r>
+      <w:proofErr w:type="spellStart"/>
+      <w:r>
+        <w:t>trong</w:t>
+      </w:r>
+      <w:proofErr w:type="spellEnd"/>
+      <w:r>
+        <w:t xml:space="preserve"> </w:t>
+      </w:r>
+      <w:proofErr w:type="spellStart"/>
+      <w:r>
+        <w:t>dự</w:t>
+      </w:r>
+      <w:proofErr w:type="spellEnd"/>
+      <w:r>
+        <w:t xml:space="preserve"> </w:t>
+      </w:r>
+      <w:proofErr w:type="spellStart"/>
+      <w:r>
+        <w:t>án</w:t>
       </w:r>
       <w:proofErr w:type="spellEnd"/>
     </w:p>

</xml_diff>